<commit_message>
FINAL COMMIT for submission with updated documentation
</commit_message>
<xml_diff>
--- a/OneContribution Project Documentation.docx
+++ b/OneContribution Project Documentation.docx
@@ -3,18 +3,35 @@
 <w:document xmlns:wpc="http://schemas.microsoft.com/office/word/2010/wordprocessingCanvas" xmlns:mc="http://schemas.openxmlformats.org/markup-compatibility/2006" xmlns:o="urn:schemas-microsoft-com:office:office" xmlns:r="http://schemas.openxmlformats.org/officeDocument/2006/relationships" xmlns:m="http://schemas.openxmlformats.org/officeDocument/2006/math" xmlns:v="urn:schemas-microsoft-com:vml" xmlns:wp14="http://schemas.microsoft.com/office/word/2010/wordprocessingDrawing" xmlns:wp="http://schemas.openxmlformats.org/drawingml/2006/wordprocessingDrawing" xmlns:w10="urn:schemas-microsoft-com:office:word" xmlns:w="http://schemas.openxmlformats.org/wordprocessingml/2006/main" xmlns:w14="http://schemas.microsoft.com/office/word/2010/wordml" xmlns:wpg="http://schemas.microsoft.com/office/word/2010/wordprocessingGroup" xmlns:wpi="http://schemas.microsoft.com/office/word/2010/wordprocessingInk" xmlns:wne="http://schemas.microsoft.com/office/word/2006/wordml" xmlns:wps="http://schemas.microsoft.com/office/word/2010/wordprocessingShape" mc:Ignorable="w14 wp14">
   <w:body>
     <w:p>
+      <w:pPr>
+        <w:rPr>
+          <w:u w:val="single"/>
+        </w:rPr>
+      </w:pPr>
       <w:proofErr w:type="spellStart"/>
       <w:r>
+        <w:rPr>
+          <w:u w:val="single"/>
+        </w:rPr>
         <w:t>OneContribution</w:t>
       </w:r>
       <w:proofErr w:type="spellEnd"/>
       <w:r>
+        <w:rPr>
+          <w:u w:val="single"/>
+        </w:rPr>
         <w:t xml:space="preserve"> Project Documentation</w:t>
       </w:r>
     </w:p>
     <w:p>
       <w:r>
-        <w:t xml:space="preserve">Contributors: Steven Bellamy, Jesse </w:t>
+        <w:rPr>
+          <w:u w:val="single"/>
+        </w:rPr>
+        <w:t>Contributors</w:t>
+      </w:r>
+      <w:r>
+        <w:t xml:space="preserve">: Steven Bellamy, Jesse </w:t>
       </w:r>
       <w:proofErr w:type="spellStart"/>
       <w:r>
@@ -34,8 +51,33 @@
       </w:r>
     </w:p>
     <w:p>
+      <w:pPr>
+        <w:rPr>
+          <w:color w:val="0000FF" w:themeColor="hyperlink"/>
+          <w:u w:val="single"/>
+        </w:rPr>
+      </w:pPr>
+      <w:r>
+        <w:t xml:space="preserve">Please visit </w:t>
+      </w:r>
+      <w:hyperlink r:id="rId5" w:history="1">
+        <w:r>
+          <w:rPr>
+            <w:rStyle w:val="Hyperlink"/>
+          </w:rPr>
+          <w:t>https://github.com/Steveo5/OneContribution</w:t>
+        </w:r>
+      </w:hyperlink>
+      <w:r>
+        <w:t xml:space="preserve"> and download the zi</w:t>
+      </w:r>
       <w:bookmarkStart w:id="0" w:name="_GoBack"/>
       <w:bookmarkEnd w:id="0"/>
+      <w:r>
+        <w:t>p of our project in order to view the program.</w:t>
+      </w:r>
+    </w:p>
+    <w:p>
       <w:r>
         <w:pict>
           <v:shapetype id="_x0000_t75" coordsize="21600,21600" o:spt="75" o:preferrelative="t" path="m@4@5l@4@11@9@11@9@5xe" filled="f" stroked="f">
@@ -57,10 +99,100 @@
             <v:path o:extrusionok="f" gradientshapeok="t" o:connecttype="rect"/>
             <o:lock v:ext="edit" aspectratio="t"/>
           </v:shapetype>
-          <v:shape id="_x0000_i1025" type="#_x0000_t75" style="width:450.15pt;height:318.4pt">
-            <v:imagedata r:id="rId5" o:title="Class Diagram2"/>
+          <v:shape id="_x0000_i1025" type="#_x0000_t75" style="width:450.1pt;height:318.2pt">
+            <v:imagedata r:id="rId6" o:title="Class Diagram2"/>
           </v:shape>
         </w:pict>
+      </w:r>
+    </w:p>
+    <w:p>
+      <w:r>
+        <w:t>Please note the above class diagram was created about a week before submission of this assignment was due, so some variables and methods may differ</w:t>
+      </w:r>
+      <w:r>
+        <w:t xml:space="preserve"> from the submitted version.</w:t>
+      </w:r>
+    </w:p>
+    <w:p>
+      <w:r>
+        <w:t xml:space="preserve">For a detailed look at each contributor’s commits in the project, please see our </w:t>
+      </w:r>
+      <w:proofErr w:type="spellStart"/>
+      <w:r>
+        <w:t>GitHub</w:t>
+      </w:r>
+      <w:proofErr w:type="spellEnd"/>
+      <w:r>
+        <w:t xml:space="preserve"> commit history at </w:t>
+      </w:r>
+      <w:hyperlink r:id="rId7" w:history="1">
+        <w:r>
+          <w:rPr>
+            <w:rStyle w:val="Hyperlink"/>
+          </w:rPr>
+          <w:t>https://github.com/Steveo5/OneContribution</w:t>
+        </w:r>
+      </w:hyperlink>
+      <w:r>
+        <w:t>.</w:t>
+      </w:r>
+    </w:p>
+    <w:p/>
+    <w:p>
+      <w:pPr>
+        <w:rPr>
+          <w:u w:val="single"/>
+        </w:rPr>
+      </w:pPr>
+      <w:r>
+        <w:rPr>
+          <w:u w:val="single"/>
+        </w:rPr>
+        <w:t xml:space="preserve">General/ main contributor responsibilities – </w:t>
+      </w:r>
+    </w:p>
+    <w:p>
+      <w:r>
+        <w:t>Steven Bellamy – Main game architecture, controller classes, engine logic</w:t>
+      </w:r>
+    </w:p>
+    <w:p>
+      <w:r>
+        <w:t xml:space="preserve">Jesse </w:t>
+      </w:r>
+      <w:proofErr w:type="spellStart"/>
+      <w:r>
+        <w:t>Schollitt</w:t>
+      </w:r>
+      <w:proofErr w:type="spellEnd"/>
+      <w:r>
+        <w:t xml:space="preserve"> – AI, </w:t>
+      </w:r>
+      <w:proofErr w:type="spellStart"/>
+      <w:r>
+        <w:t>pathfinding</w:t>
+      </w:r>
+      <w:proofErr w:type="spellEnd"/>
+      <w:r>
+        <w:t>, map / grid integration</w:t>
+      </w:r>
+    </w:p>
+    <w:p>
+      <w:r>
+        <w:t xml:space="preserve">Aquila </w:t>
+      </w:r>
+      <w:proofErr w:type="spellStart"/>
+      <w:r>
+        <w:t>Halpé</w:t>
+      </w:r>
+      <w:proofErr w:type="spellEnd"/>
+      <w:r>
+        <w:t xml:space="preserve"> – Sprites, animation, sound design.</w:t>
+      </w:r>
+    </w:p>
+    <w:p>
+      <w:r>
+        <w:t>While the above were the main responsibilities, each contributor worked as necessary towards doing whatever they noticed could be improved or fixed.</w:t>
       </w:r>
     </w:p>
     <w:sectPr>
@@ -260,6 +392,17 @@
     <w:semiHidden/>
     <w:unhideWhenUsed/>
   </w:style>
+  <w:style w:type="character" w:styleId="Hyperlink">
+    <w:name w:val="Hyperlink"/>
+    <w:basedOn w:val="DefaultParagraphFont"/>
+    <w:uiPriority w:val="99"/>
+    <w:unhideWhenUsed/>
+    <w:rsid w:val="00B23617"/>
+    <w:rPr>
+      <w:color w:val="0000FF" w:themeColor="hyperlink"/>
+      <w:u w:val="single"/>
+    </w:rPr>
+  </w:style>
 </w:styles>
 </file>
 
@@ -450,6 +593,17 @@
     <w:semiHidden/>
     <w:unhideWhenUsed/>
   </w:style>
+  <w:style w:type="character" w:styleId="Hyperlink">
+    <w:name w:val="Hyperlink"/>
+    <w:basedOn w:val="DefaultParagraphFont"/>
+    <w:uiPriority w:val="99"/>
+    <w:unhideWhenUsed/>
+    <w:rsid w:val="00B23617"/>
+    <w:rPr>
+      <w:color w:val="0000FF" w:themeColor="hyperlink"/>
+      <w:u w:val="single"/>
+    </w:rPr>
+  </w:style>
 </w:styles>
 </file>
 

</xml_diff>